<commit_message>
perocbaan 1 pertanyaan 3
</commit_message>
<xml_diff>
--- a/Jobsheet6/P7_TI_1E_Tomi Martino Affandi.docx
+++ b/Jobsheet6/P7_TI_1E_Tomi Martino Affandi.docx
@@ -924,8 +924,9 @@
           <w:sz w:val="24"/>
           <w:szCs w:val="24"/>
         </w:rPr>
-        <w:t>6.2.</w:t>
-      </w:r>
+        <w:t xml:space="preserve">6.2. Searching / </w:t>
+      </w:r>
+      <w:proofErr w:type="spellStart"/>
       <w:r>
         <w:rPr>
           <w:rFonts w:ascii="Times New Roman" w:hAnsi="Times New Roman" w:cs="Times New Roman"/>
@@ -935,8 +936,9 @@
           <w:sz w:val="24"/>
           <w:szCs w:val="24"/>
         </w:rPr>
-        <w:t xml:space="preserve"> </w:t>
-      </w:r>
+        <w:t>Pencarian</w:t>
+      </w:r>
+      <w:proofErr w:type="spellEnd"/>
       <w:r>
         <w:rPr>
           <w:rFonts w:ascii="Times New Roman" w:hAnsi="Times New Roman" w:cs="Times New Roman"/>
@@ -946,7 +948,7 @@
           <w:sz w:val="24"/>
           <w:szCs w:val="24"/>
         </w:rPr>
-        <w:t xml:space="preserve">Searching / </w:t>
+        <w:t xml:space="preserve"> </w:t>
       </w:r>
       <w:proofErr w:type="spellStart"/>
       <w:r>
@@ -958,7 +960,7 @@
           <w:sz w:val="24"/>
           <w:szCs w:val="24"/>
         </w:rPr>
-        <w:t>Pencarian</w:t>
+        <w:t>Menggunakan</w:t>
       </w:r>
       <w:proofErr w:type="spellEnd"/>
       <w:r>
@@ -982,7 +984,7 @@
           <w:sz w:val="24"/>
           <w:szCs w:val="24"/>
         </w:rPr>
-        <w:t>Menggunakan</w:t>
+        <w:t>Agoritma</w:t>
       </w:r>
       <w:proofErr w:type="spellEnd"/>
       <w:r>
@@ -994,10 +996,12 @@
           <w:sz w:val="24"/>
           <w:szCs w:val="24"/>
         </w:rPr>
-        <w:t xml:space="preserve"> </w:t>
-      </w:r>
-      <w:proofErr w:type="spellStart"/>
-      <w:r>
+        <w:t xml:space="preserve"> Sequential Search</w:t>
+      </w:r>
+    </w:p>
+    <w:p>
+      <w:pPr>
+        <w:spacing w:line="240" w:lineRule="auto"/>
         <w:rPr>
           <w:rFonts w:ascii="Times New Roman" w:hAnsi="Times New Roman" w:cs="Times New Roman"/>
           <w:b/>
@@ -1006,9 +1010,7 @@
           <w:sz w:val="24"/>
           <w:szCs w:val="24"/>
         </w:rPr>
-        <w:t>Agoritma</w:t>
-      </w:r>
-      <w:proofErr w:type="spellEnd"/>
+      </w:pPr>
       <w:r>
         <w:rPr>
           <w:rFonts w:ascii="Times New Roman" w:hAnsi="Times New Roman" w:cs="Times New Roman"/>
@@ -1018,11 +1020,776 @@
           <w:sz w:val="24"/>
           <w:szCs w:val="24"/>
         </w:rPr>
-        <w:t xml:space="preserve"> Sequential Search</w:t>
+        <w:t>Output</w:t>
       </w:r>
     </w:p>
     <w:p>
       <w:pPr>
+        <w:spacing w:line="240" w:lineRule="auto"/>
+        <w:rPr>
+          <w:rFonts w:ascii="Times New Roman" w:hAnsi="Times New Roman" w:cs="Times New Roman"/>
+          <w:b/>
+          <w:bCs/>
+          <w:color w:val="0F0F0F"/>
+          <w:sz w:val="24"/>
+          <w:szCs w:val="24"/>
+        </w:rPr>
+      </w:pPr>
+      <w:r>
+        <w:rPr>
+          <w:noProof/>
+        </w:rPr>
+        <w:drawing>
+          <wp:inline distT="0" distB="0" distL="0" distR="0" wp14:anchorId="3CE16724" wp14:editId="76FCE77D">
+            <wp:extent cx="5731510" cy="3223895"/>
+            <wp:effectExtent l="0" t="0" r="0" b="0"/>
+            <wp:docPr id="988706463" name="Picture 1"/>
+            <wp:cNvGraphicFramePr>
+              <a:graphicFrameLocks xmlns:a="http://schemas.openxmlformats.org/drawingml/2006/main" noChangeAspect="1"/>
+            </wp:cNvGraphicFramePr>
+            <a:graphic xmlns:a="http://schemas.openxmlformats.org/drawingml/2006/main">
+              <a:graphicData uri="http://schemas.openxmlformats.org/drawingml/2006/picture">
+                <pic:pic xmlns:pic="http://schemas.openxmlformats.org/drawingml/2006/picture">
+                  <pic:nvPicPr>
+                    <pic:cNvPr id="988706463" name=""/>
+                    <pic:cNvPicPr/>
+                  </pic:nvPicPr>
+                  <pic:blipFill>
+                    <a:blip r:embed="rId9"/>
+                    <a:stretch>
+                      <a:fillRect/>
+                    </a:stretch>
+                  </pic:blipFill>
+                  <pic:spPr>
+                    <a:xfrm>
+                      <a:off x="0" y="0"/>
+                      <a:ext cx="5731510" cy="3223895"/>
+                    </a:xfrm>
+                    <a:prstGeom prst="rect">
+                      <a:avLst/>
+                    </a:prstGeom>
+                  </pic:spPr>
+                </pic:pic>
+              </a:graphicData>
+            </a:graphic>
+          </wp:inline>
+        </w:drawing>
+      </w:r>
+    </w:p>
+    <w:p>
+      <w:pPr>
+        <w:spacing w:line="240" w:lineRule="auto"/>
+        <w:rPr>
+          <w:rFonts w:ascii="Times New Roman" w:hAnsi="Times New Roman" w:cs="Times New Roman"/>
+          <w:b/>
+          <w:bCs/>
+          <w:color w:val="0F0F0F"/>
+          <w:sz w:val="24"/>
+          <w:szCs w:val="24"/>
+        </w:rPr>
+      </w:pPr>
+      <w:r>
+        <w:rPr>
+          <w:noProof/>
+        </w:rPr>
+        <w:drawing>
+          <wp:inline distT="0" distB="0" distL="0" distR="0" wp14:anchorId="5135F832" wp14:editId="0219DB63">
+            <wp:extent cx="5731510" cy="3223895"/>
+            <wp:effectExtent l="0" t="0" r="0" b="0"/>
+            <wp:docPr id="1328177908" name="Picture 1"/>
+            <wp:cNvGraphicFramePr>
+              <a:graphicFrameLocks xmlns:a="http://schemas.openxmlformats.org/drawingml/2006/main" noChangeAspect="1"/>
+            </wp:cNvGraphicFramePr>
+            <a:graphic xmlns:a="http://schemas.openxmlformats.org/drawingml/2006/main">
+              <a:graphicData uri="http://schemas.openxmlformats.org/drawingml/2006/picture">
+                <pic:pic xmlns:pic="http://schemas.openxmlformats.org/drawingml/2006/picture">
+                  <pic:nvPicPr>
+                    <pic:cNvPr id="1328177908" name=""/>
+                    <pic:cNvPicPr/>
+                  </pic:nvPicPr>
+                  <pic:blipFill>
+                    <a:blip r:embed="rId10"/>
+                    <a:stretch>
+                      <a:fillRect/>
+                    </a:stretch>
+                  </pic:blipFill>
+                  <pic:spPr>
+                    <a:xfrm>
+                      <a:off x="0" y="0"/>
+                      <a:ext cx="5731510" cy="3223895"/>
+                    </a:xfrm>
+                    <a:prstGeom prst="rect">
+                      <a:avLst/>
+                    </a:prstGeom>
+                  </pic:spPr>
+                </pic:pic>
+              </a:graphicData>
+            </a:graphic>
+          </wp:inline>
+        </w:drawing>
+      </w:r>
+    </w:p>
+    <w:p>
+      <w:pPr>
+        <w:spacing w:line="240" w:lineRule="auto"/>
+        <w:rPr>
+          <w:rFonts w:ascii="Times New Roman" w:hAnsi="Times New Roman" w:cs="Times New Roman"/>
+          <w:b/>
+          <w:bCs/>
+          <w:color w:val="0F0F0F"/>
+          <w:sz w:val="24"/>
+          <w:szCs w:val="24"/>
+        </w:rPr>
+      </w:pPr>
+      <w:r>
+        <w:rPr>
+          <w:rFonts w:ascii="Times New Roman" w:hAnsi="Times New Roman" w:cs="Times New Roman"/>
+          <w:b/>
+          <w:bCs/>
+          <w:color w:val="0F0F0F"/>
+          <w:sz w:val="24"/>
+          <w:szCs w:val="24"/>
+        </w:rPr>
+        <w:lastRenderedPageBreak/>
+        <w:t>Code Program</w:t>
+      </w:r>
+    </w:p>
+    <w:p>
+      <w:pPr>
+        <w:spacing w:line="240" w:lineRule="auto"/>
+        <w:rPr>
+          <w:rFonts w:ascii="Times New Roman" w:hAnsi="Times New Roman" w:cs="Times New Roman"/>
+          <w:b/>
+          <w:bCs/>
+          <w:color w:val="0F0F0F"/>
+          <w:sz w:val="24"/>
+          <w:szCs w:val="24"/>
+        </w:rPr>
+      </w:pPr>
+      <w:hyperlink r:id="rId11" w:history="1">
+        <w:r>
+          <w:rPr>
+            <w:rStyle w:val="Hyperlink"/>
+            <w:rFonts w:ascii="Times New Roman" w:hAnsi="Times New Roman" w:cs="Times New Roman"/>
+            <w:b/>
+            <w:bCs/>
+            <w:sz w:val="24"/>
+            <w:szCs w:val="24"/>
+          </w:rPr>
+          <w:t>https://github.com/TomiMartinoAffandi/Algoritma---</w:t>
+        </w:r>
+        <w:proofErr w:type="spellStart"/>
+        <w:r>
+          <w:rPr>
+            <w:rStyle w:val="Hyperlink"/>
+            <w:rFonts w:ascii="Times New Roman" w:hAnsi="Times New Roman" w:cs="Times New Roman"/>
+            <w:b/>
+            <w:bCs/>
+            <w:sz w:val="24"/>
+            <w:szCs w:val="24"/>
+          </w:rPr>
+          <w:t>Struktur</w:t>
+        </w:r>
+        <w:proofErr w:type="spellEnd"/>
+        <w:r>
+          <w:rPr>
+            <w:rStyle w:val="Hyperlink"/>
+            <w:rFonts w:ascii="Times New Roman" w:hAnsi="Times New Roman" w:cs="Times New Roman"/>
+            <w:b/>
+            <w:bCs/>
+            <w:sz w:val="24"/>
+            <w:szCs w:val="24"/>
+          </w:rPr>
+          <w:t>-Data/commit/8249ac2730ab75aa8a8e8420930396057798f798</w:t>
+        </w:r>
+      </w:hyperlink>
+    </w:p>
+    <w:p>
+      <w:pPr>
+        <w:spacing w:line="240" w:lineRule="auto"/>
+        <w:rPr>
+          <w:rFonts w:ascii="Times New Roman" w:hAnsi="Times New Roman" w:cs="Times New Roman"/>
+          <w:b/>
+          <w:bCs/>
+          <w:color w:val="0F0F0F"/>
+          <w:sz w:val="24"/>
+          <w:szCs w:val="24"/>
+        </w:rPr>
+      </w:pPr>
+      <w:proofErr w:type="spellStart"/>
+      <w:r>
+        <w:rPr>
+          <w:rFonts w:ascii="Times New Roman" w:hAnsi="Times New Roman" w:cs="Times New Roman"/>
+          <w:b/>
+          <w:bCs/>
+          <w:color w:val="0F0F0F"/>
+          <w:sz w:val="24"/>
+          <w:szCs w:val="24"/>
+        </w:rPr>
+        <w:t>Pertanyaan</w:t>
+      </w:r>
+      <w:proofErr w:type="spellEnd"/>
+    </w:p>
+    <w:p>
+      <w:pPr>
+        <w:pStyle w:val="ListParagraph"/>
+        <w:numPr>
+          <w:ilvl w:val="0"/>
+          <w:numId w:val="46"/>
+        </w:numPr>
+        <w:spacing w:line="240" w:lineRule="auto"/>
+        <w:rPr>
+          <w:rFonts w:ascii="Times New Roman" w:hAnsi="Times New Roman" w:cs="Times New Roman"/>
+          <w:color w:val="0F0F0F"/>
+          <w:sz w:val="24"/>
+          <w:szCs w:val="24"/>
+        </w:rPr>
+      </w:pPr>
+      <w:proofErr w:type="spellStart"/>
+      <w:r>
+        <w:rPr>
+          <w:rFonts w:ascii="Times New Roman" w:hAnsi="Times New Roman" w:cs="Times New Roman"/>
+          <w:color w:val="0F0F0F"/>
+          <w:sz w:val="24"/>
+          <w:szCs w:val="24"/>
+        </w:rPr>
+        <w:t>Menghentikan</w:t>
+      </w:r>
+      <w:proofErr w:type="spellEnd"/>
+      <w:r>
+        <w:rPr>
+          <w:rFonts w:ascii="Times New Roman" w:hAnsi="Times New Roman" w:cs="Times New Roman"/>
+          <w:color w:val="0F0F0F"/>
+          <w:sz w:val="24"/>
+          <w:szCs w:val="24"/>
+        </w:rPr>
+        <w:t xml:space="preserve"> </w:t>
+      </w:r>
+      <w:proofErr w:type="spellStart"/>
+      <w:r>
+        <w:rPr>
+          <w:rFonts w:ascii="Times New Roman" w:hAnsi="Times New Roman" w:cs="Times New Roman"/>
+          <w:color w:val="0F0F0F"/>
+          <w:sz w:val="24"/>
+          <w:szCs w:val="24"/>
+        </w:rPr>
+        <w:t>iterasi</w:t>
+      </w:r>
+      <w:proofErr w:type="spellEnd"/>
+      <w:r>
+        <w:rPr>
+          <w:rFonts w:ascii="Times New Roman" w:hAnsi="Times New Roman" w:cs="Times New Roman"/>
+          <w:color w:val="0F0F0F"/>
+          <w:sz w:val="24"/>
+          <w:szCs w:val="24"/>
+        </w:rPr>
+        <w:t xml:space="preserve"> Ketika value array </w:t>
+      </w:r>
+      <w:proofErr w:type="spellStart"/>
+      <w:r>
+        <w:rPr>
+          <w:rFonts w:ascii="Times New Roman" w:hAnsi="Times New Roman" w:cs="Times New Roman"/>
+          <w:color w:val="0F0F0F"/>
+          <w:sz w:val="24"/>
+          <w:szCs w:val="24"/>
+        </w:rPr>
+        <w:t>listBk</w:t>
+      </w:r>
+      <w:proofErr w:type="spellEnd"/>
+      <w:r>
+        <w:rPr>
+          <w:rFonts w:ascii="Times New Roman" w:hAnsi="Times New Roman" w:cs="Times New Roman"/>
+          <w:color w:val="0F0F0F"/>
+          <w:sz w:val="24"/>
+          <w:szCs w:val="24"/>
+        </w:rPr>
+        <w:t xml:space="preserve"> = </w:t>
+      </w:r>
+      <w:proofErr w:type="spellStart"/>
+      <w:r>
+        <w:rPr>
+          <w:rFonts w:ascii="Times New Roman" w:hAnsi="Times New Roman" w:cs="Times New Roman"/>
+          <w:color w:val="0F0F0F"/>
+          <w:sz w:val="24"/>
+          <w:szCs w:val="24"/>
+        </w:rPr>
+        <w:t>cari</w:t>
+      </w:r>
+      <w:proofErr w:type="spellEnd"/>
+      <w:r>
+        <w:rPr>
+          <w:rFonts w:ascii="Times New Roman" w:hAnsi="Times New Roman" w:cs="Times New Roman"/>
+          <w:color w:val="0F0F0F"/>
+          <w:sz w:val="24"/>
+          <w:szCs w:val="24"/>
+        </w:rPr>
+        <w:t xml:space="preserve"> </w:t>
+      </w:r>
+    </w:p>
+    <w:p>
+      <w:pPr>
+        <w:pStyle w:val="ListParagraph"/>
+        <w:numPr>
+          <w:ilvl w:val="0"/>
+          <w:numId w:val="46"/>
+        </w:numPr>
+        <w:spacing w:line="240" w:lineRule="auto"/>
+        <w:rPr>
+          <w:rFonts w:ascii="Times New Roman" w:hAnsi="Times New Roman" w:cs="Times New Roman"/>
+          <w:color w:val="0F0F0F"/>
+          <w:sz w:val="24"/>
+          <w:szCs w:val="24"/>
+        </w:rPr>
+      </w:pPr>
+      <w:r>
+        <w:rPr>
+          <w:noProof/>
+        </w:rPr>
+        <w:drawing>
+          <wp:inline distT="0" distB="0" distL="0" distR="0" wp14:anchorId="141D2CAA" wp14:editId="1E60209A">
+            <wp:extent cx="5731510" cy="3223895"/>
+            <wp:effectExtent l="0" t="0" r="0" b="0"/>
+            <wp:docPr id="275117137" name="Picture 1"/>
+            <wp:cNvGraphicFramePr>
+              <a:graphicFrameLocks xmlns:a="http://schemas.openxmlformats.org/drawingml/2006/main" noChangeAspect="1"/>
+            </wp:cNvGraphicFramePr>
+            <a:graphic xmlns:a="http://schemas.openxmlformats.org/drawingml/2006/main">
+              <a:graphicData uri="http://schemas.openxmlformats.org/drawingml/2006/picture">
+                <pic:pic xmlns:pic="http://schemas.openxmlformats.org/drawingml/2006/picture">
+                  <pic:nvPicPr>
+                    <pic:cNvPr id="275117137" name=""/>
+                    <pic:cNvPicPr/>
+                  </pic:nvPicPr>
+                  <pic:blipFill>
+                    <a:blip r:embed="rId12"/>
+                    <a:stretch>
+                      <a:fillRect/>
+                    </a:stretch>
+                  </pic:blipFill>
+                  <pic:spPr>
+                    <a:xfrm>
+                      <a:off x="0" y="0"/>
+                      <a:ext cx="5731510" cy="3223895"/>
+                    </a:xfrm>
+                    <a:prstGeom prst="rect">
+                      <a:avLst/>
+                    </a:prstGeom>
+                  </pic:spPr>
+                </pic:pic>
+              </a:graphicData>
+            </a:graphic>
+          </wp:inline>
+        </w:drawing>
+      </w:r>
+    </w:p>
+    <w:p>
+      <w:pPr>
+        <w:pStyle w:val="ListParagraph"/>
+        <w:spacing w:line="240" w:lineRule="auto"/>
+        <w:rPr>
+          <w:rFonts w:ascii="Times New Roman" w:hAnsi="Times New Roman" w:cs="Times New Roman"/>
+          <w:color w:val="0F0F0F"/>
+          <w:sz w:val="24"/>
+          <w:szCs w:val="24"/>
+        </w:rPr>
+      </w:pPr>
+      <w:r>
+        <w:rPr>
+          <w:rFonts w:ascii="Times New Roman" w:hAnsi="Times New Roman" w:cs="Times New Roman"/>
+          <w:color w:val="0F0F0F"/>
+          <w:sz w:val="24"/>
+          <w:szCs w:val="24"/>
+        </w:rPr>
+        <w:t xml:space="preserve">Program </w:t>
+      </w:r>
+      <w:proofErr w:type="spellStart"/>
+      <w:r>
+        <w:rPr>
+          <w:rFonts w:ascii="Times New Roman" w:hAnsi="Times New Roman" w:cs="Times New Roman"/>
+          <w:color w:val="0F0F0F"/>
+          <w:sz w:val="24"/>
+          <w:szCs w:val="24"/>
+        </w:rPr>
+        <w:t>masih</w:t>
+      </w:r>
+      <w:proofErr w:type="spellEnd"/>
+      <w:r>
+        <w:rPr>
+          <w:rFonts w:ascii="Times New Roman" w:hAnsi="Times New Roman" w:cs="Times New Roman"/>
+          <w:color w:val="0F0F0F"/>
+          <w:sz w:val="24"/>
+          <w:szCs w:val="24"/>
+        </w:rPr>
+        <w:t xml:space="preserve"> </w:t>
+      </w:r>
+      <w:proofErr w:type="spellStart"/>
+      <w:r>
+        <w:rPr>
+          <w:rFonts w:ascii="Times New Roman" w:hAnsi="Times New Roman" w:cs="Times New Roman"/>
+          <w:color w:val="0F0F0F"/>
+          <w:sz w:val="24"/>
+          <w:szCs w:val="24"/>
+        </w:rPr>
+        <w:t>dapat</w:t>
+      </w:r>
+      <w:proofErr w:type="spellEnd"/>
+      <w:r>
+        <w:rPr>
+          <w:rFonts w:ascii="Times New Roman" w:hAnsi="Times New Roman" w:cs="Times New Roman"/>
+          <w:color w:val="0F0F0F"/>
+          <w:sz w:val="24"/>
+          <w:szCs w:val="24"/>
+        </w:rPr>
+        <w:t xml:space="preserve"> </w:t>
+      </w:r>
+      <w:proofErr w:type="spellStart"/>
+      <w:r>
+        <w:rPr>
+          <w:rFonts w:ascii="Times New Roman" w:hAnsi="Times New Roman" w:cs="Times New Roman"/>
+          <w:color w:val="0F0F0F"/>
+          <w:sz w:val="24"/>
+          <w:szCs w:val="24"/>
+        </w:rPr>
+        <w:t>berjalan</w:t>
+      </w:r>
+      <w:proofErr w:type="spellEnd"/>
+      <w:r>
+        <w:rPr>
+          <w:rFonts w:ascii="Times New Roman" w:hAnsi="Times New Roman" w:cs="Times New Roman"/>
+          <w:color w:val="0F0F0F"/>
+          <w:sz w:val="24"/>
+          <w:szCs w:val="24"/>
+        </w:rPr>
+        <w:t xml:space="preserve"> dan </w:t>
+      </w:r>
+      <w:proofErr w:type="spellStart"/>
+      <w:r>
+        <w:rPr>
+          <w:rFonts w:ascii="Times New Roman" w:hAnsi="Times New Roman" w:cs="Times New Roman"/>
+          <w:color w:val="0F0F0F"/>
+          <w:sz w:val="24"/>
+          <w:szCs w:val="24"/>
+        </w:rPr>
+        <w:t>keluaran</w:t>
+      </w:r>
+      <w:proofErr w:type="spellEnd"/>
+      <w:r>
+        <w:rPr>
+          <w:rFonts w:ascii="Times New Roman" w:hAnsi="Times New Roman" w:cs="Times New Roman"/>
+          <w:color w:val="0F0F0F"/>
+          <w:sz w:val="24"/>
+          <w:szCs w:val="24"/>
+        </w:rPr>
+        <w:t xml:space="preserve"> </w:t>
+      </w:r>
+      <w:proofErr w:type="spellStart"/>
+      <w:r>
+        <w:rPr>
+          <w:rFonts w:ascii="Times New Roman" w:hAnsi="Times New Roman" w:cs="Times New Roman"/>
+          <w:color w:val="0F0F0F"/>
+          <w:sz w:val="24"/>
+          <w:szCs w:val="24"/>
+        </w:rPr>
+        <w:t>nya</w:t>
+      </w:r>
+      <w:proofErr w:type="spellEnd"/>
+      <w:r>
+        <w:rPr>
+          <w:rFonts w:ascii="Times New Roman" w:hAnsi="Times New Roman" w:cs="Times New Roman"/>
+          <w:color w:val="0F0F0F"/>
+          <w:sz w:val="24"/>
+          <w:szCs w:val="24"/>
+        </w:rPr>
+        <w:t xml:space="preserve"> </w:t>
+      </w:r>
+      <w:proofErr w:type="spellStart"/>
+      <w:r>
+        <w:rPr>
+          <w:rFonts w:ascii="Times New Roman" w:hAnsi="Times New Roman" w:cs="Times New Roman"/>
+          <w:color w:val="0F0F0F"/>
+          <w:sz w:val="24"/>
+          <w:szCs w:val="24"/>
+        </w:rPr>
+        <w:t>benar</w:t>
+      </w:r>
+      <w:proofErr w:type="spellEnd"/>
+      <w:r>
+        <w:rPr>
+          <w:rFonts w:ascii="Times New Roman" w:hAnsi="Times New Roman" w:cs="Times New Roman"/>
+          <w:color w:val="0F0F0F"/>
+          <w:sz w:val="24"/>
+          <w:szCs w:val="24"/>
+        </w:rPr>
+        <w:t xml:space="preserve">, </w:t>
+      </w:r>
+      <w:proofErr w:type="spellStart"/>
+      <w:r>
+        <w:rPr>
+          <w:rFonts w:ascii="Times New Roman" w:hAnsi="Times New Roman" w:cs="Times New Roman"/>
+          <w:color w:val="0F0F0F"/>
+          <w:sz w:val="24"/>
+          <w:szCs w:val="24"/>
+        </w:rPr>
+        <w:t>alasannya</w:t>
+      </w:r>
+      <w:proofErr w:type="spellEnd"/>
+      <w:r>
+        <w:rPr>
+          <w:rFonts w:ascii="Times New Roman" w:hAnsi="Times New Roman" w:cs="Times New Roman"/>
+          <w:color w:val="0F0F0F"/>
+          <w:sz w:val="24"/>
+          <w:szCs w:val="24"/>
+        </w:rPr>
+        <w:t xml:space="preserve"> </w:t>
+      </w:r>
+      <w:proofErr w:type="spellStart"/>
+      <w:r>
+        <w:rPr>
+          <w:rFonts w:ascii="Times New Roman" w:hAnsi="Times New Roman" w:cs="Times New Roman"/>
+          <w:color w:val="0F0F0F"/>
+          <w:sz w:val="24"/>
+          <w:szCs w:val="24"/>
+        </w:rPr>
+        <w:t>karena</w:t>
+      </w:r>
+      <w:proofErr w:type="spellEnd"/>
+      <w:r>
+        <w:rPr>
+          <w:rFonts w:ascii="Times New Roman" w:hAnsi="Times New Roman" w:cs="Times New Roman"/>
+          <w:color w:val="0F0F0F"/>
+          <w:sz w:val="24"/>
+          <w:szCs w:val="24"/>
+        </w:rPr>
+        <w:t xml:space="preserve"> </w:t>
+      </w:r>
+      <w:proofErr w:type="spellStart"/>
+      <w:r>
+        <w:rPr>
+          <w:rFonts w:ascii="Times New Roman" w:hAnsi="Times New Roman" w:cs="Times New Roman"/>
+          <w:color w:val="0F0F0F"/>
+          <w:sz w:val="24"/>
+          <w:szCs w:val="24"/>
+        </w:rPr>
+        <w:t>dengan</w:t>
+      </w:r>
+      <w:proofErr w:type="spellEnd"/>
+      <w:r>
+        <w:rPr>
+          <w:rFonts w:ascii="Times New Roman" w:hAnsi="Times New Roman" w:cs="Times New Roman"/>
+          <w:color w:val="0F0F0F"/>
+          <w:sz w:val="24"/>
+          <w:szCs w:val="24"/>
+        </w:rPr>
+        <w:t xml:space="preserve"> method sequential search </w:t>
+      </w:r>
+      <w:proofErr w:type="spellStart"/>
+      <w:r>
+        <w:rPr>
+          <w:rFonts w:ascii="Times New Roman" w:hAnsi="Times New Roman" w:cs="Times New Roman"/>
+          <w:color w:val="0F0F0F"/>
+          <w:sz w:val="24"/>
+          <w:szCs w:val="24"/>
+        </w:rPr>
+        <w:t>akan</w:t>
+      </w:r>
+      <w:proofErr w:type="spellEnd"/>
+      <w:r>
+        <w:rPr>
+          <w:rFonts w:ascii="Times New Roman" w:hAnsi="Times New Roman" w:cs="Times New Roman"/>
+          <w:color w:val="0F0F0F"/>
+          <w:sz w:val="24"/>
+          <w:szCs w:val="24"/>
+        </w:rPr>
+        <w:t xml:space="preserve"> </w:t>
+      </w:r>
+      <w:proofErr w:type="spellStart"/>
+      <w:r>
+        <w:rPr>
+          <w:rFonts w:ascii="Times New Roman" w:hAnsi="Times New Roman" w:cs="Times New Roman"/>
+          <w:color w:val="0F0F0F"/>
+          <w:sz w:val="24"/>
+          <w:szCs w:val="24"/>
+        </w:rPr>
+        <w:t>mencari</w:t>
+      </w:r>
+      <w:proofErr w:type="spellEnd"/>
+      <w:r>
+        <w:rPr>
+          <w:rFonts w:ascii="Times New Roman" w:hAnsi="Times New Roman" w:cs="Times New Roman"/>
+          <w:color w:val="0F0F0F"/>
+          <w:sz w:val="24"/>
+          <w:szCs w:val="24"/>
+        </w:rPr>
+        <w:t xml:space="preserve"> </w:t>
+      </w:r>
+      <w:proofErr w:type="spellStart"/>
+      <w:r>
+        <w:rPr>
+          <w:rFonts w:ascii="Times New Roman" w:hAnsi="Times New Roman" w:cs="Times New Roman"/>
+          <w:color w:val="0F0F0F"/>
+          <w:sz w:val="24"/>
+          <w:szCs w:val="24"/>
+        </w:rPr>
+        <w:t>kode</w:t>
+      </w:r>
+      <w:proofErr w:type="spellEnd"/>
+      <w:r>
+        <w:rPr>
+          <w:rFonts w:ascii="Times New Roman" w:hAnsi="Times New Roman" w:cs="Times New Roman"/>
+          <w:color w:val="0F0F0F"/>
+          <w:sz w:val="24"/>
+          <w:szCs w:val="24"/>
+        </w:rPr>
+        <w:t xml:space="preserve"> </w:t>
+      </w:r>
+      <w:proofErr w:type="spellStart"/>
+      <w:r>
+        <w:rPr>
+          <w:rFonts w:ascii="Times New Roman" w:hAnsi="Times New Roman" w:cs="Times New Roman"/>
+          <w:color w:val="0F0F0F"/>
+          <w:sz w:val="24"/>
+          <w:szCs w:val="24"/>
+        </w:rPr>
+        <w:t>buku</w:t>
+      </w:r>
+      <w:proofErr w:type="spellEnd"/>
+      <w:r>
+        <w:rPr>
+          <w:rFonts w:ascii="Times New Roman" w:hAnsi="Times New Roman" w:cs="Times New Roman"/>
+          <w:color w:val="0F0F0F"/>
+          <w:sz w:val="24"/>
+          <w:szCs w:val="24"/>
+        </w:rPr>
+        <w:t xml:space="preserve"> </w:t>
+      </w:r>
+      <w:proofErr w:type="spellStart"/>
+      <w:r>
+        <w:rPr>
+          <w:rFonts w:ascii="Times New Roman" w:hAnsi="Times New Roman" w:cs="Times New Roman"/>
+          <w:color w:val="0F0F0F"/>
+          <w:sz w:val="24"/>
+          <w:szCs w:val="24"/>
+        </w:rPr>
+        <w:t>sesuai</w:t>
+      </w:r>
+      <w:proofErr w:type="spellEnd"/>
+      <w:r>
+        <w:rPr>
+          <w:rFonts w:ascii="Times New Roman" w:hAnsi="Times New Roman" w:cs="Times New Roman"/>
+          <w:color w:val="0F0F0F"/>
+          <w:sz w:val="24"/>
+          <w:szCs w:val="24"/>
+        </w:rPr>
+        <w:t xml:space="preserve"> </w:t>
+      </w:r>
+      <w:proofErr w:type="spellStart"/>
+      <w:r>
+        <w:rPr>
+          <w:rFonts w:ascii="Times New Roman" w:hAnsi="Times New Roman" w:cs="Times New Roman"/>
+          <w:color w:val="0F0F0F"/>
+          <w:sz w:val="24"/>
+          <w:szCs w:val="24"/>
+        </w:rPr>
+        <w:t>dengan</w:t>
+      </w:r>
+      <w:proofErr w:type="spellEnd"/>
+      <w:r>
+        <w:rPr>
+          <w:rFonts w:ascii="Times New Roman" w:hAnsi="Times New Roman" w:cs="Times New Roman"/>
+          <w:color w:val="0F0F0F"/>
+          <w:sz w:val="24"/>
+          <w:szCs w:val="24"/>
+        </w:rPr>
+        <w:t xml:space="preserve"> input </w:t>
+      </w:r>
+      <w:proofErr w:type="spellStart"/>
+      <w:r>
+        <w:rPr>
+          <w:rFonts w:ascii="Times New Roman" w:hAnsi="Times New Roman" w:cs="Times New Roman"/>
+          <w:color w:val="0F0F0F"/>
+          <w:sz w:val="24"/>
+          <w:szCs w:val="24"/>
+        </w:rPr>
+        <w:t>dari</w:t>
+      </w:r>
+      <w:proofErr w:type="spellEnd"/>
+      <w:r>
+        <w:rPr>
+          <w:rFonts w:ascii="Times New Roman" w:hAnsi="Times New Roman" w:cs="Times New Roman"/>
+          <w:color w:val="0F0F0F"/>
+          <w:sz w:val="24"/>
+          <w:szCs w:val="24"/>
+        </w:rPr>
+        <w:t xml:space="preserve"> user dan </w:t>
+      </w:r>
+      <w:proofErr w:type="spellStart"/>
+      <w:r>
+        <w:rPr>
+          <w:rFonts w:ascii="Times New Roman" w:hAnsi="Times New Roman" w:cs="Times New Roman"/>
+          <w:color w:val="0F0F0F"/>
+          <w:sz w:val="24"/>
+          <w:szCs w:val="24"/>
+        </w:rPr>
+        <w:t>menunjukan</w:t>
+      </w:r>
+      <w:proofErr w:type="spellEnd"/>
+      <w:r>
+        <w:rPr>
+          <w:rFonts w:ascii="Times New Roman" w:hAnsi="Times New Roman" w:cs="Times New Roman"/>
+          <w:color w:val="0F0F0F"/>
+          <w:sz w:val="24"/>
+          <w:szCs w:val="24"/>
+        </w:rPr>
+        <w:t xml:space="preserve"> </w:t>
+      </w:r>
+      <w:proofErr w:type="spellStart"/>
+      <w:r>
+        <w:rPr>
+          <w:rFonts w:ascii="Times New Roman" w:hAnsi="Times New Roman" w:cs="Times New Roman"/>
+          <w:color w:val="0F0F0F"/>
+          <w:sz w:val="24"/>
+          <w:szCs w:val="24"/>
+        </w:rPr>
+        <w:t>nomer</w:t>
+      </w:r>
+      <w:proofErr w:type="spellEnd"/>
+      <w:r>
+        <w:rPr>
+          <w:rFonts w:ascii="Times New Roman" w:hAnsi="Times New Roman" w:cs="Times New Roman"/>
+          <w:color w:val="0F0F0F"/>
+          <w:sz w:val="24"/>
+          <w:szCs w:val="24"/>
+        </w:rPr>
+        <w:t xml:space="preserve"> index </w:t>
+      </w:r>
+      <w:proofErr w:type="spellStart"/>
+      <w:r>
+        <w:rPr>
+          <w:rFonts w:ascii="Times New Roman" w:hAnsi="Times New Roman" w:cs="Times New Roman"/>
+          <w:color w:val="0F0F0F"/>
+          <w:sz w:val="24"/>
+          <w:szCs w:val="24"/>
+        </w:rPr>
+        <w:t>ke</w:t>
+      </w:r>
+      <w:proofErr w:type="spellEnd"/>
+      <w:r>
+        <w:rPr>
+          <w:rFonts w:ascii="Times New Roman" w:hAnsi="Times New Roman" w:cs="Times New Roman"/>
+          <w:color w:val="0F0F0F"/>
+          <w:sz w:val="24"/>
+          <w:szCs w:val="24"/>
+        </w:rPr>
+        <w:t xml:space="preserve"> x</w:t>
+      </w:r>
+    </w:p>
+    <w:p>
+      <w:pPr>
+        <w:pStyle w:val="ListParagraph"/>
+        <w:numPr>
+          <w:ilvl w:val="0"/>
+          <w:numId w:val="46"/>
+        </w:numPr>
         <w:spacing w:line="240" w:lineRule="auto"/>
         <w:rPr>
           <w:rFonts w:ascii="Times New Roman" w:hAnsi="Times New Roman" w:cs="Times New Roman"/>
@@ -5385,6 +6152,95 @@
     </w:lvl>
   </w:abstractNum>
   <w:abstractNum w:abstractNumId="44" w15:restartNumberingAfterBreak="0">
+    <w:nsid w:val="78D141FA"/>
+    <w:multiLevelType w:val="hybridMultilevel"/>
+    <w:tmpl w:val="CD9C7FEC"/>
+    <w:lvl w:ilvl="0" w:tplc="3809000F">
+      <w:start w:val="1"/>
+      <w:numFmt w:val="decimal"/>
+      <w:lvlText w:val="%1."/>
+      <w:lvlJc w:val="left"/>
+      <w:pPr>
+        <w:ind w:left="720" w:hanging="360"/>
+      </w:pPr>
+      <w:rPr>
+        <w:rFonts w:hint="default"/>
+      </w:rPr>
+    </w:lvl>
+    <w:lvl w:ilvl="1" w:tplc="38090019" w:tentative="1">
+      <w:start w:val="1"/>
+      <w:numFmt w:val="lowerLetter"/>
+      <w:lvlText w:val="%2."/>
+      <w:lvlJc w:val="left"/>
+      <w:pPr>
+        <w:ind w:left="1440" w:hanging="360"/>
+      </w:pPr>
+    </w:lvl>
+    <w:lvl w:ilvl="2" w:tplc="3809001B" w:tentative="1">
+      <w:start w:val="1"/>
+      <w:numFmt w:val="lowerRoman"/>
+      <w:lvlText w:val="%3."/>
+      <w:lvlJc w:val="right"/>
+      <w:pPr>
+        <w:ind w:left="2160" w:hanging="180"/>
+      </w:pPr>
+    </w:lvl>
+    <w:lvl w:ilvl="3" w:tplc="3809000F" w:tentative="1">
+      <w:start w:val="1"/>
+      <w:numFmt w:val="decimal"/>
+      <w:lvlText w:val="%4."/>
+      <w:lvlJc w:val="left"/>
+      <w:pPr>
+        <w:ind w:left="2880" w:hanging="360"/>
+      </w:pPr>
+    </w:lvl>
+    <w:lvl w:ilvl="4" w:tplc="38090019" w:tentative="1">
+      <w:start w:val="1"/>
+      <w:numFmt w:val="lowerLetter"/>
+      <w:lvlText w:val="%5."/>
+      <w:lvlJc w:val="left"/>
+      <w:pPr>
+        <w:ind w:left="3600" w:hanging="360"/>
+      </w:pPr>
+    </w:lvl>
+    <w:lvl w:ilvl="5" w:tplc="3809001B" w:tentative="1">
+      <w:start w:val="1"/>
+      <w:numFmt w:val="lowerRoman"/>
+      <w:lvlText w:val="%6."/>
+      <w:lvlJc w:val="right"/>
+      <w:pPr>
+        <w:ind w:left="4320" w:hanging="180"/>
+      </w:pPr>
+    </w:lvl>
+    <w:lvl w:ilvl="6" w:tplc="3809000F" w:tentative="1">
+      <w:start w:val="1"/>
+      <w:numFmt w:val="decimal"/>
+      <w:lvlText w:val="%7."/>
+      <w:lvlJc w:val="left"/>
+      <w:pPr>
+        <w:ind w:left="5040" w:hanging="360"/>
+      </w:pPr>
+    </w:lvl>
+    <w:lvl w:ilvl="7" w:tplc="38090019" w:tentative="1">
+      <w:start w:val="1"/>
+      <w:numFmt w:val="lowerLetter"/>
+      <w:lvlText w:val="%8."/>
+      <w:lvlJc w:val="left"/>
+      <w:pPr>
+        <w:ind w:left="5760" w:hanging="360"/>
+      </w:pPr>
+    </w:lvl>
+    <w:lvl w:ilvl="8" w:tplc="3809001B" w:tentative="1">
+      <w:start w:val="1"/>
+      <w:numFmt w:val="lowerRoman"/>
+      <w:lvlText w:val="%9."/>
+      <w:lvlJc w:val="right"/>
+      <w:pPr>
+        <w:ind w:left="6480" w:hanging="180"/>
+      </w:pPr>
+    </w:lvl>
+  </w:abstractNum>
+  <w:abstractNum w:abstractNumId="45" w15:restartNumberingAfterBreak="0">
     <w:nsid w:val="795C0AE7"/>
     <w:multiLevelType w:val="hybridMultilevel"/>
     <w:tmpl w:val="E042C9FC"/>
@@ -5507,7 +6363,7 @@
     <w:abstractNumId w:val="9"/>
   </w:num>
   <w:num w:numId="13" w16cid:durableId="1986927627">
-    <w:abstractNumId w:val="44"/>
+    <w:abstractNumId w:val="45"/>
   </w:num>
   <w:num w:numId="14" w16cid:durableId="1441340060">
     <w:abstractNumId w:val="5"/>
@@ -5604,6 +6460,9 @@
   </w:num>
   <w:num w:numId="45" w16cid:durableId="1528176539">
     <w:abstractNumId w:val="7"/>
+  </w:num>
+  <w:num w:numId="46" w16cid:durableId="1407798503">
+    <w:abstractNumId w:val="44"/>
   </w:num>
 </w:numbering>
 </file>

</xml_diff>